<commit_message>
Update based on September 2022 class
</commit_message>
<xml_diff>
--- a/Docs/Introduction to/Class_7_Timeline_Graphics_Plus.docx
+++ b/Docs/Introduction to/Class_7_Timeline_Graphics_Plus.docx
@@ -14,110 +14,423 @@
         <w:t xml:space="preserve">Class </w:t>
       </w:r>
       <w:r>
+        <w:t>7 -</w:t>
+      </w:r>
+      <w:r>
+        <w:t xml:space="preserve"> </w:t>
+      </w:r>
+      <w:r>
+        <w:t xml:space="preserve">Graphics </w:t>
+      </w:r>
+      <w:r>
+        <w:t>Plus -</w:t>
+      </w:r>
+      <w:r>
+        <w:t xml:space="preserve"> </w:t>
+      </w:r>
+      <w:r>
+        <w:t>Timeline</w:t>
+      </w:r>
+    </w:p>
+    <w:p/>
+    <w:p>
+      <w:pPr>
+        <w:spacing w:after="0"/>
+        <w:rPr>
+          <w:color w:val="00B0F0"/>
+          <w:sz w:val="24"/>
+          <w:szCs w:val="24"/>
+        </w:rPr>
+      </w:pPr>
+      <w:r>
+        <w:rPr>
+          <w:sz w:val="24"/>
+          <w:szCs w:val="24"/>
+        </w:rPr>
+        <w:t xml:space="preserve">06:30 </w:t>
+      </w:r>
+      <w:r>
+        <w:rPr>
+          <w:sz w:val="24"/>
+          <w:szCs w:val="24"/>
+        </w:rPr>
+        <w:t xml:space="preserve">Course </w:t>
+      </w:r>
+      <w:r>
+        <w:rPr>
+          <w:sz w:val="24"/>
+          <w:szCs w:val="24"/>
+        </w:rPr>
+        <w:t>Introduction</w:t>
+      </w:r>
+      <w:r>
+        <w:rPr>
+          <w:sz w:val="24"/>
+          <w:szCs w:val="24"/>
+        </w:rPr>
+        <w:t xml:space="preserve"> – </w:t>
+      </w:r>
+      <w:r>
+        <w:rPr>
+          <w:color w:val="00B0F0"/>
+          <w:sz w:val="24"/>
+          <w:szCs w:val="24"/>
+        </w:rPr>
+        <w:t>Slide 1</w:t>
+      </w:r>
+    </w:p>
+    <w:p>
+      <w:pPr>
+        <w:spacing w:after="0"/>
+        <w:rPr>
+          <w:sz w:val="24"/>
+          <w:szCs w:val="24"/>
+        </w:rPr>
+      </w:pPr>
+      <w:r>
+        <w:rPr>
+          <w:sz w:val="24"/>
+          <w:szCs w:val="24"/>
+        </w:rPr>
+        <w:t>06:35</w:t>
+      </w:r>
+      <w:r>
+        <w:rPr>
+          <w:sz w:val="24"/>
+          <w:szCs w:val="24"/>
+        </w:rPr>
+        <w:t xml:space="preserve"> Questions, Homework, Iteration </w:t>
+      </w:r>
+      <w:r>
+        <w:rPr>
+          <w:sz w:val="24"/>
+          <w:szCs w:val="24"/>
+        </w:rPr>
         <w:t>7</w:t>
       </w:r>
       <w:r>
-        <w:t xml:space="preserve">  -</w:t>
-      </w:r>
-      <w:r>
+        <w:rPr>
+          <w:sz w:val="24"/>
+          <w:szCs w:val="24"/>
+        </w:rPr>
+        <w:t xml:space="preserve"> (</w:t>
+      </w:r>
+      <w:r>
+        <w:rPr>
+          <w:sz w:val="24"/>
+          <w:szCs w:val="24"/>
+        </w:rPr>
+        <w:t xml:space="preserve">Handle guess </w:t>
+      </w:r>
+      <w:r>
+        <w:rPr>
+          <w:sz w:val="24"/>
+          <w:szCs w:val="24"/>
+        </w:rPr>
+        <w:t>illegal input</w:t>
+      </w:r>
+      <w:r>
+        <w:rPr>
+          <w:sz w:val="24"/>
+          <w:szCs w:val="24"/>
+        </w:rPr>
+        <w:t>)</w:t>
+      </w:r>
+    </w:p>
+    <w:p>
+      <w:pPr>
+        <w:spacing w:after="0"/>
+        <w:rPr>
+          <w:color w:val="00B0F0"/>
+          <w:sz w:val="24"/>
+          <w:szCs w:val="24"/>
+        </w:rPr>
+      </w:pPr>
+      <w:r>
+        <w:rPr>
+          <w:sz w:val="24"/>
+          <w:szCs w:val="24"/>
+        </w:rPr>
+        <w:t>06:40</w:t>
+      </w:r>
+      <w:r>
+        <w:rPr>
+          <w:sz w:val="24"/>
+          <w:szCs w:val="24"/>
+        </w:rPr>
         <w:t xml:space="preserve"> </w:t>
       </w:r>
       <w:r>
-        <w:t>Graphics Plus</w:t>
-      </w:r>
-      <w:r>
+        <w:rPr>
+          <w:sz w:val="24"/>
+          <w:szCs w:val="24"/>
+        </w:rPr>
+        <w:t>More Questions</w:t>
+      </w:r>
+    </w:p>
+    <w:p>
+      <w:pPr>
+        <w:spacing w:after="0"/>
+        <w:rPr>
+          <w:sz w:val="24"/>
+          <w:szCs w:val="24"/>
+        </w:rPr>
+      </w:pPr>
+      <w:r>
+        <w:rPr>
+          <w:sz w:val="24"/>
+          <w:szCs w:val="24"/>
+        </w:rPr>
+        <w:t>06:45</w:t>
+      </w:r>
+      <w:r>
+        <w:rPr>
+          <w:sz w:val="24"/>
+          <w:szCs w:val="24"/>
+        </w:rPr>
         <w:t xml:space="preserve"> </w:t>
       </w:r>
       <w:r>
+        <w:rPr>
+          <w:sz w:val="24"/>
+          <w:szCs w:val="24"/>
+        </w:rPr>
+        <w:t>Graphics - Display / Control beyond text</w:t>
+      </w:r>
+      <w:r>
+        <w:rPr>
+          <w:sz w:val="24"/>
+          <w:szCs w:val="24"/>
+        </w:rPr>
         <w:t xml:space="preserve"> </w:t>
       </w:r>
       <w:r>
+        <w:rPr>
+          <w:sz w:val="24"/>
+          <w:szCs w:val="24"/>
+        </w:rPr>
         <w:t xml:space="preserve">- </w:t>
       </w:r>
       <w:r>
-        <w:t>Timeline</w:t>
-      </w:r>
-    </w:p>
-    <w:p/>
-    <w:p>
-      <w:pPr>
-        <w:spacing w:after="0"/>
-        <w:rPr>
-          <w:color w:val="00B0F0"/>
-          <w:sz w:val="24"/>
-          <w:szCs w:val="24"/>
-        </w:rPr>
-      </w:pPr>
-      <w:r>
-        <w:rPr>
-          <w:sz w:val="24"/>
-          <w:szCs w:val="24"/>
-        </w:rPr>
-        <w:t xml:space="preserve">06:30 </w:t>
-      </w:r>
-      <w:r>
-        <w:rPr>
-          <w:sz w:val="24"/>
-          <w:szCs w:val="24"/>
-        </w:rPr>
-        <w:t xml:space="preserve">Course </w:t>
-      </w:r>
-      <w:r>
-        <w:rPr>
-          <w:sz w:val="24"/>
-          <w:szCs w:val="24"/>
-        </w:rPr>
-        <w:t>Introduction</w:t>
-      </w:r>
-      <w:r>
-        <w:rPr>
-          <w:sz w:val="24"/>
-          <w:szCs w:val="24"/>
-        </w:rPr>
-        <w:t xml:space="preserve"> – </w:t>
-      </w:r>
-      <w:r>
-        <w:rPr>
-          <w:color w:val="00B0F0"/>
-          <w:sz w:val="24"/>
-          <w:szCs w:val="24"/>
-        </w:rPr>
-        <w:t>Slide 1</w:t>
-      </w:r>
-    </w:p>
-    <w:p>
-      <w:pPr>
-        <w:spacing w:after="0"/>
-        <w:rPr>
-          <w:sz w:val="24"/>
-          <w:szCs w:val="24"/>
-        </w:rPr>
-      </w:pPr>
-    </w:p>
-    <w:p>
-      <w:pPr>
-        <w:spacing w:after="0"/>
-        <w:rPr>
-          <w:sz w:val="24"/>
-          <w:szCs w:val="24"/>
-        </w:rPr>
-      </w:pPr>
-      <w:r>
-        <w:rPr>
-          <w:sz w:val="24"/>
-          <w:szCs w:val="24"/>
-        </w:rPr>
-        <w:t>06:35</w:t>
-      </w:r>
-      <w:r>
-        <w:rPr>
-          <w:sz w:val="24"/>
-          <w:szCs w:val="24"/>
-        </w:rPr>
-        <w:t xml:space="preserve"> Questions, Homework, Iteration </w:t>
-      </w:r>
-      <w:r>
-        <w:rPr>
+        <w:rPr>
+          <w:color w:val="00B0F0"/>
+          <w:sz w:val="24"/>
+          <w:szCs w:val="24"/>
+        </w:rPr>
+        <w:t xml:space="preserve">Slide </w:t>
+      </w:r>
+      <w:r>
+        <w:rPr>
+          <w:color w:val="00B0F0"/>
+          <w:sz w:val="24"/>
+          <w:szCs w:val="24"/>
+        </w:rPr>
+        <w:t>3, 4</w:t>
+      </w:r>
+    </w:p>
+    <w:p>
+      <w:pPr>
+        <w:spacing w:after="0"/>
+        <w:rPr>
+          <w:sz w:val="24"/>
+          <w:szCs w:val="24"/>
+        </w:rPr>
+      </w:pPr>
+      <w:r>
+        <w:rPr>
+          <w:sz w:val="24"/>
+          <w:szCs w:val="24"/>
+        </w:rPr>
+        <w:t>06:50</w:t>
+      </w:r>
+      <w:r>
+        <w:rPr>
+          <w:sz w:val="24"/>
+          <w:szCs w:val="24"/>
+        </w:rPr>
+        <w:t xml:space="preserve"> </w:t>
+      </w:r>
+      <w:r>
+        <w:rPr>
+          <w:sz w:val="24"/>
+          <w:szCs w:val="24"/>
+        </w:rPr>
+        <w:t>Graphics – Creating a window</w:t>
+      </w:r>
+      <w:r>
+        <w:rPr>
+          <w:sz w:val="24"/>
+          <w:szCs w:val="24"/>
+        </w:rPr>
+        <w:t xml:space="preserve">, getting input - </w:t>
+      </w:r>
+      <w:r>
+        <w:rPr>
+          <w:color w:val="00B0F0"/>
+          <w:sz w:val="24"/>
+          <w:szCs w:val="24"/>
+        </w:rPr>
+        <w:t>Slide 6</w:t>
+      </w:r>
+    </w:p>
+    <w:p>
+      <w:pPr>
+        <w:spacing w:after="0"/>
+        <w:ind w:left="720"/>
+        <w:rPr>
+          <w:sz w:val="24"/>
+          <w:szCs w:val="24"/>
+        </w:rPr>
+      </w:pPr>
+      <w:bookmarkStart w:id="0" w:name="_Hlk117095463"/>
+      <w:r>
+        <w:rPr>
+          <w:color w:val="00B0F0"/>
+          <w:sz w:val="24"/>
+          <w:szCs w:val="24"/>
+        </w:rPr>
+        <w:t>exercises/</w:t>
+      </w:r>
+      <w:r>
+        <w:rPr>
+          <w:color w:val="00B0F0"/>
+          <w:sz w:val="24"/>
+          <w:szCs w:val="24"/>
+        </w:rPr>
+        <w:t>graphics/my_window.py</w:t>
+      </w:r>
+      <w:r>
+        <w:rPr>
+          <w:color w:val="00B0F0"/>
+          <w:sz w:val="24"/>
+          <w:szCs w:val="24"/>
+        </w:rPr>
+        <w:t xml:space="preserve"> – tkinter, resize, iconify</w:t>
+      </w:r>
+    </w:p>
+    <w:bookmarkEnd w:id="0"/>
+    <w:p>
+      <w:pPr>
+        <w:spacing w:after="0"/>
+        <w:ind w:left="720"/>
+        <w:rPr>
+          <w:sz w:val="24"/>
+          <w:szCs w:val="24"/>
+        </w:rPr>
+      </w:pPr>
+      <w:r>
+        <w:rPr>
+          <w:color w:val="00B0F0"/>
+          <w:sz w:val="24"/>
+          <w:szCs w:val="24"/>
+        </w:rPr>
+        <w:t>exercises/graphics/</w:t>
+      </w:r>
+      <w:r>
+        <w:rPr>
+          <w:color w:val="00B0F0"/>
+          <w:sz w:val="24"/>
+          <w:szCs w:val="24"/>
+        </w:rPr>
+        <w:t>gr_hello</w:t>
+      </w:r>
+      <w:r>
+        <w:rPr>
+          <w:color w:val="00B0F0"/>
+          <w:sz w:val="24"/>
+          <w:szCs w:val="24"/>
+        </w:rPr>
+        <w:t>.py</w:t>
+      </w:r>
+      <w:r>
+        <w:rPr>
+          <w:color w:val="00B0F0"/>
+          <w:sz w:val="24"/>
+          <w:szCs w:val="24"/>
+        </w:rPr>
+        <w:tab/>
+      </w:r>
+      <w:r>
+        <w:rPr>
+          <w:color w:val="00B0F0"/>
+          <w:sz w:val="24"/>
+          <w:szCs w:val="24"/>
+        </w:rPr>
+        <w:tab/>
+      </w:r>
+    </w:p>
+    <w:p>
+      <w:pPr>
+        <w:spacing w:after="0"/>
+        <w:rPr>
+          <w:sz w:val="24"/>
+          <w:szCs w:val="24"/>
+        </w:rPr>
+      </w:pPr>
+      <w:r>
+        <w:rPr>
+          <w:sz w:val="24"/>
+          <w:szCs w:val="24"/>
+        </w:rPr>
+        <w:t xml:space="preserve">06:55 </w:t>
+      </w:r>
+    </w:p>
+    <w:p>
+      <w:pPr>
+        <w:spacing w:after="0"/>
+        <w:rPr>
+          <w:sz w:val="24"/>
+          <w:szCs w:val="24"/>
+        </w:rPr>
+      </w:pPr>
+      <w:r>
+        <w:rPr>
+          <w:sz w:val="24"/>
+          <w:szCs w:val="24"/>
+        </w:rPr>
+        <w:t>07:00</w:t>
+      </w:r>
+      <w:r>
+        <w:rPr>
+          <w:sz w:val="24"/>
+          <w:szCs w:val="24"/>
+        </w:rPr>
+        <w:t xml:space="preserve"> </w:t>
+      </w:r>
+      <w:r>
+        <w:rPr>
+          <w:sz w:val="24"/>
+          <w:szCs w:val="24"/>
+        </w:rPr>
+        <w:t>Graphics – widgets – graphics tools</w:t>
+      </w:r>
+      <w:r>
+        <w:rPr>
+          <w:sz w:val="24"/>
+          <w:szCs w:val="24"/>
+        </w:rPr>
+        <w:t xml:space="preserve"> </w:t>
+      </w:r>
+      <w:bookmarkStart w:id="1" w:name="_Hlk116553362"/>
+      <w:r>
+        <w:rPr>
+          <w:sz w:val="24"/>
+          <w:szCs w:val="24"/>
+        </w:rPr>
+        <w:t xml:space="preserve">- </w:t>
+      </w:r>
+      <w:r>
+        <w:rPr>
+          <w:color w:val="00B0F0"/>
+          <w:sz w:val="24"/>
+          <w:szCs w:val="24"/>
+        </w:rPr>
+        <w:t xml:space="preserve">Slide </w:t>
+      </w:r>
+      <w:bookmarkEnd w:id="1"/>
+      <w:r>
+        <w:rPr>
+          <w:color w:val="00B0F0"/>
           <w:sz w:val="24"/>
           <w:szCs w:val="24"/>
         </w:rPr>
@@ -125,41 +438,44 @@
       </w:r>
       <w:r>
         <w:rPr>
-          <w:sz w:val="24"/>
-          <w:szCs w:val="24"/>
-        </w:rPr>
-        <w:t xml:space="preserve"> (</w:t>
-      </w:r>
-      <w:r>
-        <w:rPr>
-          <w:sz w:val="24"/>
-          <w:szCs w:val="24"/>
-        </w:rPr>
-        <w:t>Handle guess typos</w:t>
-      </w:r>
-      <w:r>
-        <w:rPr>
-          <w:sz w:val="24"/>
-          <w:szCs w:val="24"/>
-        </w:rPr>
-        <w:t>)</w:t>
-      </w:r>
-    </w:p>
-    <w:p>
-      <w:pPr>
-        <w:spacing w:after="0"/>
-        <w:rPr>
-          <w:color w:val="00B0F0"/>
-          <w:sz w:val="24"/>
-          <w:szCs w:val="24"/>
-        </w:rPr>
-      </w:pPr>
-      <w:r>
-        <w:rPr>
-          <w:sz w:val="24"/>
-          <w:szCs w:val="24"/>
-        </w:rPr>
-        <w:t>06:40</w:t>
+          <w:color w:val="00B0F0"/>
+          <w:sz w:val="24"/>
+          <w:szCs w:val="24"/>
+        </w:rPr>
+        <w:t>, 8</w:t>
+      </w:r>
+    </w:p>
+    <w:p>
+      <w:pPr>
+        <w:spacing w:after="0"/>
+        <w:rPr>
+          <w:sz w:val="24"/>
+          <w:szCs w:val="24"/>
+        </w:rPr>
+      </w:pPr>
+      <w:r>
+        <w:rPr>
+          <w:sz w:val="24"/>
+          <w:szCs w:val="24"/>
+        </w:rPr>
+        <w:t>07:05</w:t>
+      </w:r>
+    </w:p>
+    <w:p>
+      <w:pPr>
+        <w:spacing w:after="0"/>
+        <w:rPr>
+          <w:color w:val="00B0F0"/>
+          <w:sz w:val="24"/>
+          <w:szCs w:val="24"/>
+        </w:rPr>
+      </w:pPr>
+      <w:r>
+        <w:rPr>
+          <w:sz w:val="24"/>
+          <w:szCs w:val="24"/>
+        </w:rPr>
+        <w:t>07:10</w:t>
       </w:r>
       <w:r>
         <w:rPr>
@@ -173,24 +489,9 @@
           <w:sz w:val="24"/>
           <w:szCs w:val="24"/>
         </w:rPr>
-        <w:t>More Questions</w:t>
-      </w:r>
-    </w:p>
-    <w:p>
-      <w:pPr>
-        <w:spacing w:after="0"/>
-        <w:rPr>
-          <w:sz w:val="24"/>
-          <w:szCs w:val="24"/>
-        </w:rPr>
-      </w:pPr>
-      <w:r>
-        <w:rPr>
-          <w:sz w:val="24"/>
-          <w:szCs w:val="24"/>
-        </w:rPr>
-        <w:t>06:45</w:t>
-      </w:r>
+        <w:t>Graphics – Frame, Button</w:t>
+      </w:r>
+      <w:bookmarkStart w:id="2" w:name="_Hlk117096304"/>
       <w:r>
         <w:rPr>
           <w:sz w:val="24"/>
@@ -198,12 +499,66 @@
         </w:rPr>
         <w:t xml:space="preserve"> </w:t>
       </w:r>
-      <w:r>
-        <w:rPr>
-          <w:sz w:val="24"/>
-          <w:szCs w:val="24"/>
-        </w:rPr>
-        <w:t>Graphics - Display / Control beyond text</w:t>
+      <w:bookmarkStart w:id="3" w:name="_Hlk116554525"/>
+      <w:r>
+        <w:rPr>
+          <w:sz w:val="24"/>
+          <w:szCs w:val="24"/>
+        </w:rPr>
+        <w:t xml:space="preserve">- </w:t>
+      </w:r>
+      <w:r>
+        <w:rPr>
+          <w:color w:val="00B0F0"/>
+          <w:sz w:val="24"/>
+          <w:szCs w:val="24"/>
+        </w:rPr>
+        <w:t xml:space="preserve">Slide </w:t>
+      </w:r>
+      <w:bookmarkEnd w:id="3"/>
+      <w:r>
+        <w:rPr>
+          <w:color w:val="00B0F0"/>
+          <w:sz w:val="24"/>
+          <w:szCs w:val="24"/>
+        </w:rPr>
+        <w:t>8</w:t>
+      </w:r>
+      <w:bookmarkEnd w:id="2"/>
+    </w:p>
+    <w:p>
+      <w:pPr>
+        <w:spacing w:after="0"/>
+        <w:ind w:left="720"/>
+        <w:rPr>
+          <w:color w:val="00B0F0"/>
+          <w:sz w:val="24"/>
+          <w:szCs w:val="24"/>
+        </w:rPr>
+      </w:pPr>
+      <w:r>
+        <w:rPr>
+          <w:color w:val="00B0F0"/>
+          <w:sz w:val="24"/>
+          <w:szCs w:val="24"/>
+        </w:rPr>
+        <w:t>exercises/graphics/tutorial_hello_world.py</w:t>
+      </w:r>
+    </w:p>
+    <w:p>
+      <w:pPr>
+        <w:spacing w:after="0"/>
+        <w:rPr>
+          <w:sz w:val="24"/>
+          <w:szCs w:val="24"/>
+        </w:rPr>
+      </w:pPr>
+      <w:r>
+        <w:rPr>
+          <w:sz w:val="24"/>
+          <w:szCs w:val="24"/>
+        </w:rPr>
+        <w:t>07:15</w:t>
       </w:r>
       <w:r>
         <w:rPr>
@@ -214,360 +569,11 @@
       </w:r>
       <w:r>
         <w:rPr>
-          <w:sz w:val="24"/>
-          <w:szCs w:val="24"/>
-        </w:rPr>
-        <w:t xml:space="preserve">- </w:t>
-      </w:r>
-      <w:r>
-        <w:rPr>
-          <w:color w:val="00B0F0"/>
-          <w:sz w:val="24"/>
-          <w:szCs w:val="24"/>
-        </w:rPr>
-        <w:t xml:space="preserve">Slide </w:t>
-      </w:r>
-      <w:r>
-        <w:rPr>
-          <w:color w:val="00B0F0"/>
-          <w:sz w:val="24"/>
-          <w:szCs w:val="24"/>
-        </w:rPr>
-        <w:t>3, 4</w:t>
-      </w:r>
-    </w:p>
-    <w:p>
-      <w:pPr>
-        <w:spacing w:after="0"/>
-        <w:rPr>
-          <w:sz w:val="24"/>
-          <w:szCs w:val="24"/>
-        </w:rPr>
-      </w:pPr>
-      <w:r>
-        <w:rPr>
-          <w:sz w:val="24"/>
-          <w:szCs w:val="24"/>
-        </w:rPr>
-        <w:t>06:50</w:t>
-      </w:r>
-      <w:r>
-        <w:rPr>
-          <w:sz w:val="24"/>
-          <w:szCs w:val="24"/>
-        </w:rPr>
-        <w:t xml:space="preserve"> </w:t>
-      </w:r>
-      <w:r>
-        <w:rPr>
-          <w:sz w:val="24"/>
-          <w:szCs w:val="24"/>
-        </w:rPr>
-        <w:t>Graphics – Creating a window</w:t>
-      </w:r>
-    </w:p>
-    <w:p>
-      <w:pPr>
-        <w:spacing w:after="0"/>
-        <w:ind w:left="720"/>
-        <w:rPr>
-          <w:sz w:val="24"/>
-          <w:szCs w:val="24"/>
-        </w:rPr>
-      </w:pPr>
-      <w:bookmarkStart w:id="0" w:name="_Hlk117095463"/>
-      <w:r>
-        <w:rPr>
-          <w:color w:val="00B0F0"/>
-          <w:sz w:val="24"/>
-          <w:szCs w:val="24"/>
-        </w:rPr>
-        <w:t>exercises/</w:t>
-      </w:r>
-      <w:r>
-        <w:rPr>
-          <w:color w:val="00B0F0"/>
-          <w:sz w:val="24"/>
-          <w:szCs w:val="24"/>
-        </w:rPr>
-        <w:t>graphics/my_window.py</w:t>
-      </w:r>
-    </w:p>
-    <w:bookmarkEnd w:id="0"/>
-    <w:p>
-      <w:pPr>
-        <w:spacing w:after="0"/>
-        <w:ind w:left="720"/>
-        <w:rPr>
-          <w:sz w:val="24"/>
-          <w:szCs w:val="24"/>
-        </w:rPr>
-      </w:pPr>
-      <w:r>
-        <w:rPr>
-          <w:color w:val="00B0F0"/>
-          <w:sz w:val="24"/>
-          <w:szCs w:val="24"/>
-        </w:rPr>
-        <w:t>exercises/graphics/</w:t>
-      </w:r>
-      <w:r>
-        <w:rPr>
-          <w:color w:val="00B0F0"/>
-          <w:sz w:val="24"/>
-          <w:szCs w:val="24"/>
-        </w:rPr>
-        <w:t>gr_hello</w:t>
-      </w:r>
-      <w:r>
-        <w:rPr>
-          <w:color w:val="00B0F0"/>
-          <w:sz w:val="24"/>
-          <w:szCs w:val="24"/>
-        </w:rPr>
-        <w:t>.py</w:t>
-      </w:r>
-      <w:r>
-        <w:rPr>
-          <w:color w:val="00B0F0"/>
-          <w:sz w:val="24"/>
-          <w:szCs w:val="24"/>
-        </w:rPr>
-        <w:tab/>
-      </w:r>
-      <w:r>
-        <w:rPr>
-          <w:color w:val="00B0F0"/>
-          <w:sz w:val="24"/>
-          <w:szCs w:val="24"/>
-        </w:rPr>
-        <w:tab/>
-        <w:t>Slide 6</w:t>
-      </w:r>
-    </w:p>
-    <w:p>
-      <w:pPr>
-        <w:spacing w:after="0"/>
-        <w:ind w:left="720"/>
-        <w:rPr>
-          <w:sz w:val="24"/>
-          <w:szCs w:val="24"/>
-        </w:rPr>
-      </w:pPr>
-    </w:p>
-    <w:p>
-      <w:pPr>
-        <w:spacing w:after="0"/>
-        <w:rPr>
-          <w:sz w:val="24"/>
-          <w:szCs w:val="24"/>
-        </w:rPr>
-      </w:pPr>
-      <w:r>
-        <w:rPr>
-          <w:sz w:val="24"/>
-          <w:szCs w:val="24"/>
-        </w:rPr>
-        <w:t xml:space="preserve">06:55 </w:t>
-      </w:r>
-      <w:r>
-        <w:rPr>
-          <w:sz w:val="24"/>
-          <w:szCs w:val="24"/>
-        </w:rPr>
-        <w:t>5</w:t>
-      </w:r>
-      <w:r>
-        <w:rPr>
-          <w:sz w:val="24"/>
-          <w:szCs w:val="24"/>
-        </w:rPr>
-        <w:t>-minute break</w:t>
-      </w:r>
-    </w:p>
-    <w:p>
-      <w:pPr>
-        <w:spacing w:after="0"/>
-        <w:rPr>
-          <w:sz w:val="24"/>
-          <w:szCs w:val="24"/>
-        </w:rPr>
-      </w:pPr>
-      <w:r>
-        <w:rPr>
-          <w:sz w:val="24"/>
-          <w:szCs w:val="24"/>
-        </w:rPr>
-        <w:t>07:00</w:t>
-      </w:r>
-      <w:r>
-        <w:rPr>
-          <w:sz w:val="24"/>
-          <w:szCs w:val="24"/>
-        </w:rPr>
-        <w:t xml:space="preserve"> </w:t>
-      </w:r>
-      <w:r>
-        <w:rPr>
-          <w:sz w:val="24"/>
-          <w:szCs w:val="24"/>
-        </w:rPr>
-        <w:t>Graphics – widgets – graphics tools</w:t>
-      </w:r>
-      <w:r>
-        <w:rPr>
-          <w:sz w:val="24"/>
-          <w:szCs w:val="24"/>
-        </w:rPr>
-        <w:t xml:space="preserve"> </w:t>
-      </w:r>
-      <w:bookmarkStart w:id="1" w:name="_Hlk116553362"/>
-      <w:r>
-        <w:rPr>
-          <w:sz w:val="24"/>
-          <w:szCs w:val="24"/>
-        </w:rPr>
-        <w:t xml:space="preserve">- </w:t>
-      </w:r>
-      <w:r>
-        <w:rPr>
-          <w:color w:val="00B0F0"/>
-          <w:sz w:val="24"/>
-          <w:szCs w:val="24"/>
-        </w:rPr>
-        <w:t xml:space="preserve">Slide </w:t>
-      </w:r>
-      <w:bookmarkEnd w:id="1"/>
-      <w:r>
-        <w:rPr>
-          <w:color w:val="00B0F0"/>
-          <w:sz w:val="24"/>
-          <w:szCs w:val="24"/>
-        </w:rPr>
-        <w:t>7</w:t>
-      </w:r>
-    </w:p>
-    <w:p>
-      <w:pPr>
-        <w:spacing w:after="0"/>
-        <w:rPr>
-          <w:sz w:val="24"/>
-          <w:szCs w:val="24"/>
-        </w:rPr>
-      </w:pPr>
-      <w:r>
-        <w:rPr>
-          <w:sz w:val="24"/>
-          <w:szCs w:val="24"/>
-        </w:rPr>
-        <w:t>07:05</w:t>
-      </w:r>
-    </w:p>
-    <w:p>
-      <w:pPr>
-        <w:spacing w:after="0"/>
-        <w:rPr>
-          <w:color w:val="00B0F0"/>
-          <w:sz w:val="24"/>
-          <w:szCs w:val="24"/>
-        </w:rPr>
-      </w:pPr>
-      <w:r>
-        <w:rPr>
-          <w:sz w:val="24"/>
-          <w:szCs w:val="24"/>
-        </w:rPr>
-        <w:t>07:10</w:t>
-      </w:r>
-      <w:r>
-        <w:rPr>
-          <w:sz w:val="24"/>
-          <w:szCs w:val="24"/>
-        </w:rPr>
-        <w:t xml:space="preserve"> </w:t>
-      </w:r>
-      <w:r>
-        <w:rPr>
-          <w:sz w:val="24"/>
-          <w:szCs w:val="24"/>
-        </w:rPr>
-        <w:t>Graphics – Frame, Button</w:t>
-      </w:r>
-      <w:bookmarkStart w:id="2" w:name="_Hlk117096304"/>
-      <w:r>
-        <w:rPr>
-          <w:sz w:val="24"/>
-          <w:szCs w:val="24"/>
-        </w:rPr>
-        <w:t xml:space="preserve"> </w:t>
-      </w:r>
-      <w:bookmarkStart w:id="3" w:name="_Hlk116554525"/>
-      <w:r>
-        <w:rPr>
-          <w:sz w:val="24"/>
-          <w:szCs w:val="24"/>
-        </w:rPr>
-        <w:t xml:space="preserve">- </w:t>
-      </w:r>
-      <w:r>
-        <w:rPr>
-          <w:color w:val="00B0F0"/>
-          <w:sz w:val="24"/>
-          <w:szCs w:val="24"/>
-        </w:rPr>
-        <w:t xml:space="preserve">Slide </w:t>
-      </w:r>
-      <w:bookmarkEnd w:id="3"/>
-      <w:r>
-        <w:rPr>
-          <w:color w:val="00B0F0"/>
-          <w:sz w:val="24"/>
-          <w:szCs w:val="24"/>
-        </w:rPr>
-        <w:t>8</w:t>
-      </w:r>
-      <w:bookmarkEnd w:id="2"/>
-    </w:p>
-    <w:p>
-      <w:pPr>
-        <w:spacing w:after="0"/>
-        <w:ind w:left="720"/>
-        <w:rPr>
-          <w:color w:val="00B0F0"/>
-          <w:sz w:val="24"/>
-          <w:szCs w:val="24"/>
-        </w:rPr>
-      </w:pPr>
-      <w:r>
-        <w:rPr>
-          <w:color w:val="00B0F0"/>
-          <w:sz w:val="24"/>
-          <w:szCs w:val="24"/>
-        </w:rPr>
-        <w:t>exercises/graphics/tutorial_hello_world.py</w:t>
-      </w:r>
-    </w:p>
-    <w:p>
-      <w:pPr>
-        <w:spacing w:after="0"/>
-        <w:rPr>
-          <w:sz w:val="24"/>
-          <w:szCs w:val="24"/>
-        </w:rPr>
-      </w:pPr>
-      <w:r>
-        <w:rPr>
-          <w:sz w:val="24"/>
-          <w:szCs w:val="24"/>
-        </w:rPr>
-        <w:t xml:space="preserve">07:15 </w:t>
-      </w:r>
-      <w:r>
-        <w:rPr>
-          <w:sz w:val="24"/>
-          <w:szCs w:val="24"/>
-        </w:rPr>
-        <w:t xml:space="preserve"> </w:t>
+          <w:color w:val="FF0000"/>
+          <w:sz w:val="28"/>
+          <w:szCs w:val="28"/>
+        </w:rPr>
+        <w:t>5-minute BREAK</w:t>
       </w:r>
       <w:r>
         <w:rPr>
@@ -730,17 +736,169 @@
     <w:p>
       <w:pPr>
         <w:spacing w:after="0"/>
-        <w:rPr>
-          <w:sz w:val="24"/>
-          <w:szCs w:val="24"/>
-        </w:rPr>
-      </w:pPr>
-      <w:r>
-        <w:rPr>
-          <w:sz w:val="24"/>
-          <w:szCs w:val="24"/>
-        </w:rPr>
-        <w:t>07:35</w:t>
+        <w:ind w:left="720"/>
+        <w:rPr>
+          <w:color w:val="00B0F0"/>
+          <w:sz w:val="24"/>
+          <w:szCs w:val="24"/>
+        </w:rPr>
+      </w:pPr>
+      <w:r>
+        <w:rPr>
+          <w:sz w:val="24"/>
+          <w:szCs w:val="24"/>
+        </w:rPr>
+        <w:t xml:space="preserve">Text version – </w:t>
+      </w:r>
+      <w:r>
+        <w:rPr>
+          <w:color w:val="00B0F0"/>
+          <w:sz w:val="24"/>
+          <w:szCs w:val="24"/>
+        </w:rPr>
+        <w:t>exercises/files/notes/notes_3e.py</w:t>
+      </w:r>
+    </w:p>
+    <w:p>
+      <w:pPr>
+        <w:spacing w:after="0"/>
+        <w:ind w:left="1440"/>
+        <w:rPr>
+          <w:sz w:val="24"/>
+          <w:szCs w:val="24"/>
+        </w:rPr>
+      </w:pPr>
+      <w:r>
+        <w:rPr>
+          <w:sz w:val="24"/>
+          <w:szCs w:val="24"/>
+        </w:rPr>
+        <w:t xml:space="preserve"> – limitations…loops within loops</w:t>
+      </w:r>
+    </w:p>
+    <w:p>
+      <w:pPr>
+        <w:spacing w:after="0"/>
+        <w:rPr>
+          <w:sz w:val="24"/>
+          <w:szCs w:val="24"/>
+        </w:rPr>
+      </w:pPr>
+      <w:r>
+        <w:rPr>
+          <w:sz w:val="24"/>
+          <w:szCs w:val="24"/>
+        </w:rPr>
+        <w:t xml:space="preserve">07:35 </w:t>
+      </w:r>
+      <w:r>
+        <w:rPr>
+          <w:sz w:val="24"/>
+          <w:szCs w:val="24"/>
+        </w:rPr>
+        <w:t xml:space="preserve">Graphics version – Demo </w:t>
+      </w:r>
+    </w:p>
+    <w:p>
+      <w:pPr>
+        <w:spacing w:after="0"/>
+        <w:ind w:left="720"/>
+        <w:rPr>
+          <w:sz w:val="24"/>
+          <w:szCs w:val="24"/>
+        </w:rPr>
+      </w:pPr>
+      <w:r>
+        <w:rPr>
+          <w:color w:val="00B0F0"/>
+          <w:sz w:val="24"/>
+          <w:szCs w:val="24"/>
+        </w:rPr>
+        <w:t>exercises/graphics/notes_</w:t>
+      </w:r>
+      <w:r>
+        <w:rPr>
+          <w:color w:val="00B0F0"/>
+          <w:sz w:val="24"/>
+          <w:szCs w:val="24"/>
+        </w:rPr>
+        <w:t>graphics</w:t>
+      </w:r>
+      <w:r>
+        <w:rPr>
+          <w:color w:val="00B0F0"/>
+          <w:sz w:val="24"/>
+          <w:szCs w:val="24"/>
+        </w:rPr>
+        <w:t>.py</w:t>
+      </w:r>
+      <w:r>
+        <w:rPr>
+          <w:sz w:val="24"/>
+          <w:szCs w:val="24"/>
+        </w:rPr>
+        <w:t xml:space="preserve"> – program logic</w:t>
+      </w:r>
+    </w:p>
+    <w:p>
+      <w:pPr>
+        <w:spacing w:after="0"/>
+        <w:ind w:left="1440"/>
+        <w:rPr>
+          <w:sz w:val="24"/>
+          <w:szCs w:val="24"/>
+        </w:rPr>
+      </w:pPr>
+    </w:p>
+    <w:p>
+      <w:pPr>
+        <w:spacing w:after="0"/>
+        <w:ind w:left="720"/>
+        <w:rPr>
+          <w:sz w:val="24"/>
+          <w:szCs w:val="24"/>
+        </w:rPr>
+      </w:pPr>
+      <w:bookmarkStart w:id="4" w:name="_Hlk117235248"/>
+      <w:r>
+        <w:rPr>
+          <w:color w:val="00B0F0"/>
+          <w:sz w:val="24"/>
+          <w:szCs w:val="24"/>
+        </w:rPr>
+        <w:t>exercises/graphics/notes_data_win.py</w:t>
+      </w:r>
+      <w:r>
+        <w:rPr>
+          <w:sz w:val="24"/>
+          <w:szCs w:val="24"/>
+        </w:rPr>
+        <w:t xml:space="preserve"> – </w:t>
+      </w:r>
+      <w:bookmarkEnd w:id="4"/>
+      <w:r>
+        <w:rPr>
+          <w:sz w:val="24"/>
+          <w:szCs w:val="24"/>
+        </w:rPr>
+        <w:t>window layout/functions</w:t>
+      </w:r>
+    </w:p>
+    <w:p>
+      <w:pPr>
+        <w:spacing w:after="0"/>
+        <w:rPr>
+          <w:color w:val="00B0F0"/>
+          <w:sz w:val="24"/>
+          <w:szCs w:val="24"/>
+        </w:rPr>
+      </w:pPr>
+      <w:r>
+        <w:rPr>
+          <w:sz w:val="24"/>
+          <w:szCs w:val="24"/>
+        </w:rPr>
+        <w:t>07:40</w:t>
       </w:r>
       <w:r>
         <w:rPr>
@@ -753,28 +911,17 @@
     <w:p>
       <w:pPr>
         <w:spacing w:after="0"/>
-        <w:ind w:left="720"/>
-        <w:rPr>
-          <w:sz w:val="24"/>
-          <w:szCs w:val="24"/>
-        </w:rPr>
-      </w:pPr>
-    </w:p>
-    <w:p>
-      <w:pPr>
-        <w:spacing w:after="0"/>
-        <w:rPr>
-          <w:color w:val="00B0F0"/>
-          <w:sz w:val="24"/>
-          <w:szCs w:val="24"/>
-        </w:rPr>
-      </w:pPr>
-      <w:r>
-        <w:rPr>
-          <w:sz w:val="24"/>
-          <w:szCs w:val="24"/>
-        </w:rPr>
-        <w:t>07:40</w:t>
+        <w:rPr>
+          <w:sz w:val="24"/>
+          <w:szCs w:val="24"/>
+        </w:rPr>
+      </w:pPr>
+      <w:r>
+        <w:rPr>
+          <w:sz w:val="24"/>
+          <w:szCs w:val="24"/>
+        </w:rPr>
+        <w:t>07:45</w:t>
       </w:r>
       <w:r>
         <w:rPr>
@@ -786,18 +933,17 @@
     </w:p>
     <w:p>
       <w:pPr>
-        <w:spacing w:after="0"/>
-        <w:rPr>
-          <w:sz w:val="24"/>
-          <w:szCs w:val="24"/>
-        </w:rPr>
-      </w:pPr>
-      <w:r>
-        <w:rPr>
-          <w:sz w:val="24"/>
-          <w:szCs w:val="24"/>
-        </w:rPr>
-        <w:t>07:45</w:t>
+        <w:rPr>
+          <w:sz w:val="24"/>
+          <w:szCs w:val="24"/>
+        </w:rPr>
+      </w:pPr>
+      <w:r>
+        <w:rPr>
+          <w:sz w:val="24"/>
+          <w:szCs w:val="24"/>
+        </w:rPr>
+        <w:t>07:50</w:t>
       </w:r>
       <w:r>
         <w:rPr>
@@ -809,28 +955,6 @@
     </w:p>
     <w:p>
       <w:pPr>
-        <w:rPr>
-          <w:sz w:val="24"/>
-          <w:szCs w:val="24"/>
-        </w:rPr>
-      </w:pPr>
-      <w:r>
-        <w:rPr>
-          <w:sz w:val="24"/>
-          <w:szCs w:val="24"/>
-        </w:rPr>
-        <w:t>07:50</w:t>
-      </w:r>
-      <w:r>
-        <w:rPr>
-          <w:sz w:val="24"/>
-          <w:szCs w:val="24"/>
-        </w:rPr>
-        <w:t xml:space="preserve"> Debugging (maybe for Q/A)</w:t>
-      </w:r>
-    </w:p>
-    <w:p>
-      <w:pPr>
         <w:spacing w:after="0"/>
         <w:rPr>
           <w:sz w:val="24"/>
@@ -860,13 +984,24 @@
         </w:rPr>
         <w:t xml:space="preserve">08:00 </w:t>
       </w:r>
-      <w:r>
-        <w:rPr>
+      <w:bookmarkStart w:id="5" w:name="_Hlk117243884"/>
+      <w:r>
+        <w:rPr>
+          <w:color w:val="FF0000"/>
           <w:sz w:val="28"/>
           <w:szCs w:val="28"/>
         </w:rPr>
-        <w:t>5-minute break</w:t>
-      </w:r>
+        <w:t xml:space="preserve">5-minute </w:t>
+      </w:r>
+      <w:r>
+        <w:rPr>
+          <w:color w:val="FF0000"/>
+          <w:sz w:val="28"/>
+          <w:szCs w:val="28"/>
+        </w:rPr>
+        <w:t>BREAK</w:t>
+      </w:r>
+      <w:bookmarkEnd w:id="5"/>
     </w:p>
     <w:p>
       <w:pPr>
@@ -887,56 +1022,46 @@
     <w:p>
       <w:pPr>
         <w:spacing w:after="0"/>
+        <w:rPr>
+          <w:sz w:val="24"/>
+          <w:szCs w:val="24"/>
+        </w:rPr>
+      </w:pPr>
+      <w:r>
         <w:rPr>
           <w:sz w:val="20"/>
           <w:szCs w:val="20"/>
         </w:rPr>
-      </w:pPr>
+        <w:t>08:15</w:t>
+      </w:r>
       <w:r>
         <w:rPr>
           <w:sz w:val="20"/>
           <w:szCs w:val="20"/>
         </w:rPr>
-        <w:t>08:10</w:t>
-      </w:r>
-    </w:p>
-    <w:p>
-      <w:pPr>
-        <w:spacing w:after="0"/>
-        <w:rPr>
-          <w:sz w:val="20"/>
-          <w:szCs w:val="20"/>
-        </w:rPr>
-      </w:pPr>
-      <w:r>
-        <w:rPr>
-          <w:sz w:val="20"/>
-          <w:szCs w:val="20"/>
-        </w:rPr>
-        <w:t>08:15</w:t>
-      </w:r>
-      <w:r>
-        <w:rPr>
-          <w:sz w:val="20"/>
-          <w:szCs w:val="20"/>
-        </w:rPr>
         <w:t xml:space="preserve"> OPTIONAL: </w:t>
       </w:r>
-    </w:p>
-    <w:p>
-      <w:pPr>
-        <w:spacing w:after="0"/>
-        <w:rPr>
-          <w:sz w:val="20"/>
-          <w:szCs w:val="20"/>
-        </w:rPr>
-      </w:pPr>
-      <w:r>
-        <w:rPr>
-          <w:sz w:val="20"/>
-          <w:szCs w:val="20"/>
-        </w:rPr>
-        <w:t>08:20</w:t>
+      <w:r>
+        <w:rPr>
+          <w:sz w:val="24"/>
+          <w:szCs w:val="24"/>
+        </w:rPr>
+        <w:t>Debugging</w:t>
+      </w:r>
+      <w:r>
+        <w:rPr>
+          <w:sz w:val="24"/>
+          <w:szCs w:val="24"/>
+        </w:rPr>
+        <w:t xml:space="preserve"> </w:t>
+      </w:r>
+      <w:r>
+        <w:rPr>
+          <w:color w:val="00B0F0"/>
+          <w:sz w:val="24"/>
+          <w:szCs w:val="24"/>
+        </w:rPr>
+        <w:t>– Slide 11-18</w:t>
       </w:r>
     </w:p>
     <w:p>

</xml_diff>